<commit_message>
Updated synchronization database description
</commit_message>
<xml_diff>
--- a/Popis synchronizačnej databázy.docx
+++ b/Popis synchronizačnej databázy.docx
@@ -472,8 +472,103 @@
           <w:lang w:val="sk-SK"/>
         </w:rPr>
       </w:pPr>
-      <w:r>
-        <w:rPr>
+    </w:p>
+    <w:p>
+      <w:pPr>
+        <w:rPr>
+          <w:lang w:val="sk-SK"/>
+        </w:rPr>
+      </w:pPr>
+      <w:r>
+        <w:rPr>
+          <w:lang w:val="sk-SK"/>
+        </w:rPr>
+        <w:t xml:space="preserve">Pokiaľ sa položka ide synchronizovať prvý krát, vytvorí sa </w:t>
+      </w:r>
+      <w:r>
+        <w:rPr>
+          <w:b/>
+          <w:bCs/>
+          <w:lang w:val="sk-SK"/>
+        </w:rPr>
+        <w:t>sync_item</w:t>
+      </w:r>
+      <w:r>
+        <w:rPr>
+          <w:lang w:val="sk-SK"/>
+        </w:rPr>
+        <w:t xml:space="preserve"> v synchronizačnej databáze.</w:t>
+      </w:r>
+    </w:p>
+    <w:p>
+      <w:pPr>
+        <w:rPr>
+          <w:lang w:val="sk-SK"/>
+        </w:rPr>
+      </w:pPr>
+      <w:r>
+        <w:rPr>
+          <w:lang w:val="sk-SK"/>
+        </w:rPr>
+        <w:t xml:space="preserve">Keď uživateľ potvrdí manuálnu, alebo AI synchronizáciu, tak sa vytvorý </w:t>
+      </w:r>
+      <w:r>
+        <w:rPr>
+          <w:b/>
+          <w:bCs/>
+          <w:lang w:val="sk-SK"/>
+        </w:rPr>
+        <w:t>sync_pair</w:t>
+      </w:r>
+      <w:r>
+        <w:rPr>
+          <w:lang w:val="sk-SK"/>
+        </w:rPr>
+        <w:t xml:space="preserve">. Naopak, keď </w:t>
+      </w:r>
+      <w:r>
+        <w:rPr>
+          <w:lang w:val="sk-SK"/>
+        </w:rPr>
+        <w:t xml:space="preserve">odstráni synchronizáciu, tak sa </w:t>
+      </w:r>
+      <w:r>
+        <w:rPr>
+          <w:lang w:val="sk-SK"/>
+        </w:rPr>
+        <w:t xml:space="preserve">odstráni </w:t>
+      </w:r>
+      <w:r>
+        <w:rPr>
+          <w:b/>
+          <w:bCs/>
+          <w:lang w:val="sk-SK"/>
+        </w:rPr>
+        <w:t>sync_pair</w:t>
+      </w:r>
+      <w:r>
+        <w:rPr>
+          <w:lang w:val="sk-SK"/>
+        </w:rPr>
+        <w:t>.</w:t>
+      </w:r>
+    </w:p>
+    <w:p>
+      <w:pPr>
+        <w:rPr>
+          <w:lang w:val="sk-SK"/>
+        </w:rPr>
+      </w:pPr>
+    </w:p>
+    <w:p>
+      <w:pPr>
+        <w:rPr>
+          <w:lang w:val="sk-SK"/>
+        </w:rPr>
+      </w:pPr>
+      <w:r>
+        <w:rPr>
+          <w:noProof/>
           <w:lang w:val="sk-SK"/>
         </w:rPr>
         <w:lastRenderedPageBreak/>
@@ -514,6 +609,585 @@
         </w:drawing>
       </w:r>
     </w:p>
+    <w:p>
+      <w:pPr>
+        <w:rPr>
+          <w:lang w:val="sk-SK"/>
+        </w:rPr>
+      </w:pPr>
+      <w:r>
+        <w:rPr>
+          <w:lang w:val="sk-SK"/>
+        </w:rPr>
+        <w:br w:type="page"/>
+      </w:r>
+    </w:p>
+    <w:p>
+      <w:pPr>
+        <w:rPr>
+          <w:lang w:val="sk-SK"/>
+        </w:rPr>
+      </w:pPr>
+      <w:r>
+        <w:rPr>
+          <w:lang w:val="sk-SK"/>
+        </w:rPr>
+        <w:lastRenderedPageBreak/>
+        <w:t>V databáze sú aj externé tabuľky</w:t>
+      </w:r>
+      <w:r>
+        <w:rPr>
+          <w:lang w:val="sk-SK"/>
+        </w:rPr>
+        <w:t>:</w:t>
+      </w:r>
+    </w:p>
+    <w:p>
+      <w:pPr>
+        <w:pStyle w:val="ListParagraph"/>
+        <w:numPr>
+          <w:ilvl w:val="0"/>
+          <w:numId w:val="3"/>
+        </w:numPr>
+        <w:rPr>
+          <w:lang w:val="sk-SK"/>
+        </w:rPr>
+      </w:pPr>
+      <w:r>
+        <w:rPr>
+          <w:lang w:val="sk-SK"/>
+        </w:rPr>
+        <w:t>subject_type_&lt;databáza&gt;</w:t>
+      </w:r>
+    </w:p>
+    <w:p>
+      <w:pPr>
+        <w:pStyle w:val="ListParagraph"/>
+        <w:numPr>
+          <w:ilvl w:val="0"/>
+          <w:numId w:val="3"/>
+        </w:numPr>
+        <w:rPr>
+          <w:lang w:val="sk-SK"/>
+        </w:rPr>
+      </w:pPr>
+      <w:r>
+        <w:rPr>
+          <w:lang w:val="sk-SK"/>
+        </w:rPr>
+        <w:t>package_&lt;databáza&gt;</w:t>
+      </w:r>
+    </w:p>
+    <w:p>
+      <w:pPr>
+        <w:pStyle w:val="ListParagraph"/>
+        <w:numPr>
+          <w:ilvl w:val="0"/>
+          <w:numId w:val="3"/>
+        </w:numPr>
+        <w:rPr>
+          <w:lang w:val="sk-SK"/>
+        </w:rPr>
+      </w:pPr>
+      <w:r>
+        <w:rPr>
+          <w:lang w:val="sk-SK"/>
+        </w:rPr>
+        <w:t>theme_&lt;databáza&gt;</w:t>
+      </w:r>
+    </w:p>
+    <w:p>
+      <w:pPr>
+        <w:pStyle w:val="ListParagraph"/>
+        <w:numPr>
+          <w:ilvl w:val="0"/>
+          <w:numId w:val="3"/>
+        </w:numPr>
+        <w:rPr>
+          <w:lang w:val="sk-SK"/>
+        </w:rPr>
+      </w:pPr>
+      <w:r>
+        <w:rPr>
+          <w:lang w:val="sk-SK"/>
+        </w:rPr>
+        <w:t>theme_part_&lt;databáza&gt;</w:t>
+      </w:r>
+    </w:p>
+    <w:p>
+      <w:pPr>
+        <w:pStyle w:val="ListParagraph"/>
+        <w:numPr>
+          <w:ilvl w:val="0"/>
+          <w:numId w:val="3"/>
+        </w:numPr>
+        <w:rPr>
+          <w:lang w:val="sk-SK"/>
+        </w:rPr>
+      </w:pPr>
+      <w:r>
+        <w:rPr>
+          <w:lang w:val="sk-SK"/>
+        </w:rPr>
+        <w:t>knowledge_&lt;databáza&gt;</w:t>
+      </w:r>
+    </w:p>
+    <w:p>
+      <w:pPr>
+        <w:pStyle w:val="ListParagraph"/>
+        <w:numPr>
+          <w:ilvl w:val="0"/>
+          <w:numId w:val="3"/>
+        </w:numPr>
+        <w:rPr>
+          <w:lang w:val="sk-SK"/>
+        </w:rPr>
+      </w:pPr>
+      <w:r>
+        <w:rPr>
+          <w:lang w:val="sk-SK"/>
+        </w:rPr>
+        <w:t>knowledge_type_&lt;databáza&gt;</w:t>
+      </w:r>
+    </w:p>
+    <w:p>
+      <w:pPr>
+        <w:rPr>
+          <w:lang w:val="sk-SK"/>
+        </w:rPr>
+      </w:pPr>
+    </w:p>
+    <w:p>
+      <w:pPr>
+        <w:rPr>
+          <w:lang w:val="sk-SK"/>
+        </w:rPr>
+      </w:pPr>
+      <w:r>
+        <w:rPr>
+          <w:lang w:val="sk-SK"/>
+        </w:rPr>
+        <w:t>Pri pridaní novej národnej databáze</w:t>
+      </w:r>
+      <w:r>
+        <w:rPr>
+          <w:lang w:val="sk-SK"/>
+        </w:rPr>
+        <w:t xml:space="preserve"> treba pridať do </w:t>
+      </w:r>
+      <w:r>
+        <w:rPr>
+          <w:b/>
+          <w:bCs/>
+          <w:lang w:val="sk-SK"/>
+        </w:rPr>
+        <w:t>sb_database</w:t>
+      </w:r>
+      <w:r>
+        <w:rPr>
+          <w:b/>
+          <w:bCs/>
+          <w:lang w:val="sk-SK"/>
+        </w:rPr>
+        <w:t xml:space="preserve"> </w:t>
+      </w:r>
+      <w:r>
+        <w:rPr>
+          <w:lang w:val="sk-SK"/>
+        </w:rPr>
+        <w:t xml:space="preserve">nové </w:t>
+      </w:r>
+      <w:r>
+        <w:rPr>
+          <w:lang w:val="sk-SK"/>
+        </w:rPr>
+        <w:t>ID</w:t>
+      </w:r>
+      <w:r>
+        <w:rPr>
+          <w:lang w:val="sk-SK"/>
+        </w:rPr>
+        <w:t xml:space="preserve"> pre</w:t>
+      </w:r>
+      <w:r>
+        <w:rPr>
+          <w:lang w:val="sk-SK"/>
+        </w:rPr>
+        <w:t xml:space="preserve"> túto databázu, nové externé tabuľky a do</w:t>
+      </w:r>
+      <w:r>
+        <w:rPr>
+          <w:lang w:val="sk-SK"/>
+        </w:rPr>
+        <w:t xml:space="preserve"> </w:t>
+      </w:r>
+      <w:r>
+        <w:rPr>
+          <w:lang w:val="sk-SK"/>
+        </w:rPr>
+        <w:t>appsettings.json v</w:t>
+      </w:r>
+      <w:r>
+        <w:rPr>
+          <w:lang w:val="sk-SK"/>
+        </w:rPr>
+        <w:t> synchronizačnej aplikácii</w:t>
+      </w:r>
+      <w:r>
+        <w:rPr>
+          <w:lang w:val="sk-SK"/>
+        </w:rPr>
+        <w:t xml:space="preserve"> pridať</w:t>
+      </w:r>
+      <w:r>
+        <w:rPr>
+          <w:lang w:val="sk-SK"/>
+        </w:rPr>
+        <w:t>:</w:t>
+      </w:r>
+    </w:p>
+    <w:p>
+      <w:pPr>
+        <w:rPr>
+          <w:lang w:val="sk-SK"/>
+        </w:rPr>
+      </w:pPr>
+      <w:r>
+        <w:rPr>
+          <w:lang w:val="sk-SK"/>
+        </w:rPr>
+        <w:t xml:space="preserve">  "Titles": {</w:t>
+      </w:r>
+    </w:p>
+    <w:p>
+      <w:pPr>
+        <w:rPr>
+          <w:lang w:val="sk-SK"/>
+        </w:rPr>
+      </w:pPr>
+      <w:r>
+        <w:rPr>
+          <w:lang w:val="sk-SK"/>
+        </w:rPr>
+        <w:t xml:space="preserve">    "1": "Slovenská",</w:t>
+      </w:r>
+    </w:p>
+    <w:p>
+      <w:pPr>
+        <w:rPr>
+          <w:lang w:val="sk-SK"/>
+        </w:rPr>
+      </w:pPr>
+      <w:r>
+        <w:rPr>
+          <w:lang w:val="sk-SK"/>
+        </w:rPr>
+        <w:t xml:space="preserve">    "2": "Česká"</w:t>
+      </w:r>
+      <w:r>
+        <w:rPr>
+          <w:lang w:val="sk-SK"/>
+        </w:rPr>
+        <w:t>,</w:t>
+      </w:r>
+    </w:p>
+    <w:p>
+      <w:pPr>
+        <w:rPr>
+          <w:lang w:val="sk-SK"/>
+        </w:rPr>
+      </w:pPr>
+      <w:r>
+        <w:rPr>
+          <w:lang w:val="sk-SK"/>
+        </w:rPr>
+        <w:t xml:space="preserve">    "</w:t>
+      </w:r>
+      <w:r>
+        <w:rPr>
+          <w:lang w:val="sk-SK"/>
+        </w:rPr>
+        <w:t>&lt;ID&gt;</w:t>
+      </w:r>
+      <w:r>
+        <w:rPr>
+          <w:lang w:val="sk-SK"/>
+        </w:rPr>
+        <w:t>": "</w:t>
+      </w:r>
+      <w:r>
+        <w:rPr>
+          <w:lang w:val="sk-SK"/>
+        </w:rPr>
+        <w:t>&lt;názov databázy&gt;</w:t>
+      </w:r>
+      <w:r>
+        <w:rPr>
+          <w:lang w:val="sk-SK"/>
+        </w:rPr>
+        <w:t>"</w:t>
+      </w:r>
+    </w:p>
+    <w:p>
+      <w:pPr>
+        <w:rPr>
+          <w:lang w:val="sk-SK"/>
+        </w:rPr>
+      </w:pPr>
+      <w:r>
+        <w:rPr>
+          <w:lang w:val="sk-SK"/>
+        </w:rPr>
+        <w:t xml:space="preserve">  },</w:t>
+      </w:r>
+    </w:p>
+    <w:p>
+      <w:pPr>
+        <w:rPr>
+          <w:lang w:val="sk-SK"/>
+        </w:rPr>
+      </w:pPr>
+    </w:p>
+    <w:p>
+      <w:pPr>
+        <w:rPr>
+          <w:lang w:val="sk-SK"/>
+        </w:rPr>
+      </w:pPr>
+      <w:r>
+        <w:rPr>
+          <w:lang w:val="sk-SK"/>
+        </w:rPr>
+        <w:t xml:space="preserve">  "Tables": {</w:t>
+      </w:r>
+    </w:p>
+    <w:p>
+      <w:pPr>
+        <w:rPr>
+          <w:lang w:val="sk-SK"/>
+        </w:rPr>
+      </w:pPr>
+      <w:r>
+        <w:rPr>
+          <w:lang w:val="sk-SK"/>
+        </w:rPr>
+        <w:t xml:space="preserve">    "1": "sk",</w:t>
+      </w:r>
+    </w:p>
+    <w:p>
+      <w:pPr>
+        <w:rPr>
+          <w:lang w:val="sk-SK"/>
+        </w:rPr>
+      </w:pPr>
+      <w:r>
+        <w:rPr>
+          <w:lang w:val="sk-SK"/>
+        </w:rPr>
+        <w:t xml:space="preserve">    "2": "cz"</w:t>
+      </w:r>
+      <w:r>
+        <w:rPr>
+          <w:lang w:val="sk-SK"/>
+        </w:rPr>
+        <w:t>,</w:t>
+      </w:r>
+    </w:p>
+    <w:p>
+      <w:pPr>
+        <w:rPr>
+          <w:lang w:val="sk-SK"/>
+        </w:rPr>
+      </w:pPr>
+      <w:r>
+        <w:rPr>
+          <w:lang w:val="sk-SK"/>
+        </w:rPr>
+        <w:t xml:space="preserve">    "</w:t>
+      </w:r>
+      <w:r>
+        <w:rPr>
+          <w:lang w:val="sk-SK"/>
+        </w:rPr>
+        <w:t>&lt;ID&gt;</w:t>
+      </w:r>
+      <w:r>
+        <w:rPr>
+          <w:lang w:val="sk-SK"/>
+        </w:rPr>
+        <w:t>": "</w:t>
+      </w:r>
+      <w:r>
+        <w:rPr>
+          <w:lang w:val="sk-SK"/>
+        </w:rPr>
+        <w:t>&lt;databáza&gt;</w:t>
+      </w:r>
+      <w:r>
+        <w:rPr>
+          <w:lang w:val="sk-SK"/>
+        </w:rPr>
+        <w:t>"</w:t>
+      </w:r>
+    </w:p>
+    <w:p>
+      <w:pPr>
+        <w:rPr>
+          <w:lang w:val="sk-SK"/>
+        </w:rPr>
+      </w:pPr>
+      <w:r>
+        <w:rPr>
+          <w:lang w:val="sk-SK"/>
+        </w:rPr>
+        <w:t xml:space="preserve">  },</w:t>
+      </w:r>
+    </w:p>
+    <w:p>
+      <w:pPr>
+        <w:rPr>
+          <w:lang w:val="sk-SK"/>
+        </w:rPr>
+      </w:pPr>
+    </w:p>
+    <w:p>
+      <w:pPr>
+        <w:rPr>
+          <w:lang w:val="sk-SK"/>
+        </w:rPr>
+      </w:pPr>
+      <w:r>
+        <w:rPr>
+          <w:lang w:val="sk-SK"/>
+        </w:rPr>
+        <w:t xml:space="preserve">  "Urls": {</w:t>
+      </w:r>
+    </w:p>
+    <w:p>
+      <w:pPr>
+        <w:rPr>
+          <w:lang w:val="sk-SK"/>
+        </w:rPr>
+      </w:pPr>
+      <w:r>
+        <w:rPr>
+          <w:lang w:val="sk-SK"/>
+        </w:rPr>
+        <w:t xml:space="preserve">    "1": "https://smartbooks.azurewebsites.net",</w:t>
+      </w:r>
+    </w:p>
+    <w:p>
+      <w:pPr>
+        <w:rPr>
+          <w:lang w:val="sk-SK"/>
+        </w:rPr>
+      </w:pPr>
+      <w:r>
+        <w:rPr>
+          <w:lang w:val="sk-SK"/>
+        </w:rPr>
+        <w:t xml:space="preserve">    "2": "https://smartbookscz.azurewebsites.net"</w:t>
+      </w:r>
+      <w:r>
+        <w:rPr>
+          <w:lang w:val="sk-SK"/>
+        </w:rPr>
+        <w:t>,</w:t>
+      </w:r>
+    </w:p>
+    <w:p>
+      <w:pPr>
+        <w:rPr>
+          <w:lang w:val="sk-SK"/>
+        </w:rPr>
+      </w:pPr>
+      <w:r>
+        <w:rPr>
+          <w:lang w:val="sk-SK"/>
+        </w:rPr>
+        <w:t xml:space="preserve">    "</w:t>
+      </w:r>
+      <w:r>
+        <w:rPr>
+          <w:lang w:val="sk-SK"/>
+        </w:rPr>
+        <w:t>&lt;ID&gt;</w:t>
+      </w:r>
+      <w:r>
+        <w:rPr>
+          <w:lang w:val="sk-SK"/>
+        </w:rPr>
+        <w:t>": "</w:t>
+      </w:r>
+      <w:r>
+        <w:rPr>
+          <w:lang w:val="sk-SK"/>
+        </w:rPr>
+        <w:t>&lt;url na</w:t>
+      </w:r>
+      <w:r>
+        <w:rPr>
+          <w:lang w:val="sk-SK"/>
+        </w:rPr>
+        <w:t xml:space="preserve"> ukázanie</w:t>
+      </w:r>
+      <w:r>
+        <w:rPr>
+          <w:lang w:val="sk-SK"/>
+        </w:rPr>
+        <w:t xml:space="preserve"> </w:t>
+      </w:r>
+      <w:r>
+        <w:rPr>
+          <w:lang w:val="sk-SK"/>
+        </w:rPr>
+        <w:t xml:space="preserve">knowledge z </w:t>
+      </w:r>
+      <w:r>
+        <w:rPr>
+          <w:lang w:val="sk-SK"/>
+        </w:rPr>
+        <w:t>databáz</w:t>
+      </w:r>
+      <w:r>
+        <w:rPr>
+          <w:lang w:val="sk-SK"/>
+        </w:rPr>
+        <w:t>y</w:t>
+      </w:r>
+      <w:r>
+        <w:rPr>
+          <w:lang w:val="sk-SK"/>
+        </w:rPr>
+        <w:t>&gt;</w:t>
+      </w:r>
+      <w:r>
+        <w:rPr>
+          <w:lang w:val="sk-SK"/>
+        </w:rPr>
+        <w:t>"</w:t>
+      </w:r>
+    </w:p>
+    <w:p>
+      <w:pPr>
+        <w:rPr>
+          <w:lang w:val="sk-SK"/>
+        </w:rPr>
+      </w:pPr>
+      <w:r>
+        <w:rPr>
+          <w:lang w:val="sk-SK"/>
+        </w:rPr>
+        <w:t xml:space="preserve">  },</w:t>
+      </w:r>
+    </w:p>
+    <w:p>
+      <w:pPr>
+        <w:rPr>
+          <w:lang w:val="sk-SK"/>
+        </w:rPr>
+      </w:pPr>
+    </w:p>
     <w:sectPr>
       <w:pgSz w:w="11906" w:h="16838"/>
       <w:pgMar w:top="1440" w:right="1440" w:bottom="1440" w:left="1440" w:header="708" w:footer="708" w:gutter="0"/>
@@ -527,6 +1201,232 @@
 <file path=word/numbering.xml><?xml version="1.0" encoding="utf-8"?>
 <w:numbering xmlns:wpc="http://schemas.microsoft.com/office/word/2010/wordprocessingCanvas" xmlns:cx="http://schemas.microsoft.com/office/drawing/2014/chartex" xmlns:cx1="http://schemas.microsoft.com/office/drawing/2015/9/8/chartex" xmlns:cx2="http://schemas.microsoft.com/office/drawing/2015/10/21/chartex" xmlns:cx3="http://schemas.microsoft.com/office/drawing/2016/5/9/chartex" xmlns:cx4="http://schemas.microsoft.com/office/drawing/2016/5/10/chartex" xmlns:cx5="http://schemas.microsoft.com/office/drawing/2016/5/11/chartex" xmlns:cx6="http://schemas.microsoft.com/office/drawing/2016/5/12/chartex" xmlns:cx7="http://schemas.microsoft.com/office/drawing/2016/5/13/chartex" xmlns:cx8="http://schemas.microsoft.com/office/drawing/2016/5/14/chartex" xmlns:mc="http://schemas.openxmlformats.org/markup-compatibility/2006" xmlns:aink="http://schemas.microsoft.com/office/drawing/2016/ink" xmlns:am3d="http://schemas.microsoft.com/office/drawing/2017/model3d" xmlns:o="urn:schemas-microsoft-com:office:office" xmlns:oel="http://schemas.microsoft.com/office/2019/extlst" xmlns:r="http://schemas.openxmlformats.org/officeDocument/2006/relationships" xmlns:m="http://schemas.openxmlformats.org/officeDocument/2006/math" xmlns:v="urn:schemas-microsoft-com:vml" xmlns:wp14="http://schemas.microsoft.com/office/word/2010/wordprocessingDrawing" xmlns:wp="http://schemas.openxmlformats.org/drawingml/2006/wordprocessingDrawing" xmlns:w10="urn:schemas-microsoft-com:office:word" xmlns:w="http://schemas.openxmlformats.org/wordprocessingml/2006/main" xmlns:w14="http://schemas.microsoft.com/office/word/2010/wordml" xmlns:w15="http://schemas.microsoft.com/office/word/2012/wordml" xmlns:w16cex="http://schemas.microsoft.com/office/word/2018/wordml/cex" xmlns:w16cid="http://schemas.microsoft.com/office/word/2016/wordml/cid" xmlns:w16="http://schemas.microsoft.com/office/word/2018/wordml" xmlns:w16du="http://schemas.microsoft.com/office/word/2023/wordml/word16du" xmlns:w16sdtdh="http://schemas.microsoft.com/office/word/2020/wordml/sdtdatahash" xmlns:w16sdtfl="http://schemas.microsoft.com/office/word/2024/wordml/sdtformatlock" xmlns:w16se="http://schemas.microsoft.com/office/word/2015/wordml/symex" xmlns:wpg="http://schemas.microsoft.com/office/word/2010/wordprocessingGroup" xmlns:wpi="http://schemas.microsoft.com/office/word/2010/wordprocessingInk" xmlns:wne="http://schemas.microsoft.com/office/word/2006/wordml" xmlns:wps="http://schemas.microsoft.com/office/word/2010/wordprocessingShape" mc:Ignorable="w14 w15 w16se w16cid w16 w16cex w16sdtdh w16sdtfl w16du wp14">
   <w:abstractNum w:abstractNumId="0" w15:restartNumberingAfterBreak="0">
+    <w:nsid w:val="1AA02CB0"/>
+    <w:multiLevelType w:val="hybridMultilevel"/>
+    <w:tmpl w:val="308CC7E0"/>
+    <w:lvl w:ilvl="0" w:tplc="08090001">
+      <w:start w:val="1"/>
+      <w:numFmt w:val="bullet"/>
+      <w:lvlText w:val=""/>
+      <w:lvlJc w:val="left"/>
+      <w:pPr>
+        <w:ind w:left="720" w:hanging="360"/>
+      </w:pPr>
+      <w:rPr>
+        <w:rFonts w:ascii="Symbol" w:hAnsi="Symbol" w:hint="default"/>
+      </w:rPr>
+    </w:lvl>
+    <w:lvl w:ilvl="1" w:tplc="08090003" w:tentative="1">
+      <w:start w:val="1"/>
+      <w:numFmt w:val="bullet"/>
+      <w:lvlText w:val="o"/>
+      <w:lvlJc w:val="left"/>
+      <w:pPr>
+        <w:ind w:left="1440" w:hanging="360"/>
+      </w:pPr>
+      <w:rPr>
+        <w:rFonts w:ascii="Courier New" w:hAnsi="Courier New" w:cs="Courier New" w:hint="default"/>
+      </w:rPr>
+    </w:lvl>
+    <w:lvl w:ilvl="2" w:tplc="08090005" w:tentative="1">
+      <w:start w:val="1"/>
+      <w:numFmt w:val="bullet"/>
+      <w:lvlText w:val=""/>
+      <w:lvlJc w:val="left"/>
+      <w:pPr>
+        <w:ind w:left="2160" w:hanging="360"/>
+      </w:pPr>
+      <w:rPr>
+        <w:rFonts w:ascii="Wingdings" w:hAnsi="Wingdings" w:hint="default"/>
+      </w:rPr>
+    </w:lvl>
+    <w:lvl w:ilvl="3" w:tplc="08090001" w:tentative="1">
+      <w:start w:val="1"/>
+      <w:numFmt w:val="bullet"/>
+      <w:lvlText w:val=""/>
+      <w:lvlJc w:val="left"/>
+      <w:pPr>
+        <w:ind w:left="2880" w:hanging="360"/>
+      </w:pPr>
+      <w:rPr>
+        <w:rFonts w:ascii="Symbol" w:hAnsi="Symbol" w:hint="default"/>
+      </w:rPr>
+    </w:lvl>
+    <w:lvl w:ilvl="4" w:tplc="08090003" w:tentative="1">
+      <w:start w:val="1"/>
+      <w:numFmt w:val="bullet"/>
+      <w:lvlText w:val="o"/>
+      <w:lvlJc w:val="left"/>
+      <w:pPr>
+        <w:ind w:left="3600" w:hanging="360"/>
+      </w:pPr>
+      <w:rPr>
+        <w:rFonts w:ascii="Courier New" w:hAnsi="Courier New" w:cs="Courier New" w:hint="default"/>
+      </w:rPr>
+    </w:lvl>
+    <w:lvl w:ilvl="5" w:tplc="08090005" w:tentative="1">
+      <w:start w:val="1"/>
+      <w:numFmt w:val="bullet"/>
+      <w:lvlText w:val=""/>
+      <w:lvlJc w:val="left"/>
+      <w:pPr>
+        <w:ind w:left="4320" w:hanging="360"/>
+      </w:pPr>
+      <w:rPr>
+        <w:rFonts w:ascii="Wingdings" w:hAnsi="Wingdings" w:hint="default"/>
+      </w:rPr>
+    </w:lvl>
+    <w:lvl w:ilvl="6" w:tplc="08090001" w:tentative="1">
+      <w:start w:val="1"/>
+      <w:numFmt w:val="bullet"/>
+      <w:lvlText w:val=""/>
+      <w:lvlJc w:val="left"/>
+      <w:pPr>
+        <w:ind w:left="5040" w:hanging="360"/>
+      </w:pPr>
+      <w:rPr>
+        <w:rFonts w:ascii="Symbol" w:hAnsi="Symbol" w:hint="default"/>
+      </w:rPr>
+    </w:lvl>
+    <w:lvl w:ilvl="7" w:tplc="08090003" w:tentative="1">
+      <w:start w:val="1"/>
+      <w:numFmt w:val="bullet"/>
+      <w:lvlText w:val="o"/>
+      <w:lvlJc w:val="left"/>
+      <w:pPr>
+        <w:ind w:left="5760" w:hanging="360"/>
+      </w:pPr>
+      <w:rPr>
+        <w:rFonts w:ascii="Courier New" w:hAnsi="Courier New" w:cs="Courier New" w:hint="default"/>
+      </w:rPr>
+    </w:lvl>
+    <w:lvl w:ilvl="8" w:tplc="08090005" w:tentative="1">
+      <w:start w:val="1"/>
+      <w:numFmt w:val="bullet"/>
+      <w:lvlText w:val=""/>
+      <w:lvlJc w:val="left"/>
+      <w:pPr>
+        <w:ind w:left="6480" w:hanging="360"/>
+      </w:pPr>
+      <w:rPr>
+        <w:rFonts w:ascii="Wingdings" w:hAnsi="Wingdings" w:hint="default"/>
+      </w:rPr>
+    </w:lvl>
+  </w:abstractNum>
+  <w:abstractNum w:abstractNumId="1" w15:restartNumberingAfterBreak="0">
+    <w:nsid w:val="38A263D4"/>
+    <w:multiLevelType w:val="hybridMultilevel"/>
+    <w:tmpl w:val="1E367F30"/>
+    <w:lvl w:ilvl="0" w:tplc="08090001">
+      <w:start w:val="1"/>
+      <w:numFmt w:val="bullet"/>
+      <w:lvlText w:val=""/>
+      <w:lvlJc w:val="left"/>
+      <w:pPr>
+        <w:ind w:left="720" w:hanging="360"/>
+      </w:pPr>
+      <w:rPr>
+        <w:rFonts w:ascii="Symbol" w:hAnsi="Symbol" w:hint="default"/>
+      </w:rPr>
+    </w:lvl>
+    <w:lvl w:ilvl="1" w:tplc="08090003" w:tentative="1">
+      <w:start w:val="1"/>
+      <w:numFmt w:val="bullet"/>
+      <w:lvlText w:val="o"/>
+      <w:lvlJc w:val="left"/>
+      <w:pPr>
+        <w:ind w:left="1440" w:hanging="360"/>
+      </w:pPr>
+      <w:rPr>
+        <w:rFonts w:ascii="Courier New" w:hAnsi="Courier New" w:cs="Courier New" w:hint="default"/>
+      </w:rPr>
+    </w:lvl>
+    <w:lvl w:ilvl="2" w:tplc="08090005" w:tentative="1">
+      <w:start w:val="1"/>
+      <w:numFmt w:val="bullet"/>
+      <w:lvlText w:val=""/>
+      <w:lvlJc w:val="left"/>
+      <w:pPr>
+        <w:ind w:left="2160" w:hanging="360"/>
+      </w:pPr>
+      <w:rPr>
+        <w:rFonts w:ascii="Wingdings" w:hAnsi="Wingdings" w:hint="default"/>
+      </w:rPr>
+    </w:lvl>
+    <w:lvl w:ilvl="3" w:tplc="08090001" w:tentative="1">
+      <w:start w:val="1"/>
+      <w:numFmt w:val="bullet"/>
+      <w:lvlText w:val=""/>
+      <w:lvlJc w:val="left"/>
+      <w:pPr>
+        <w:ind w:left="2880" w:hanging="360"/>
+      </w:pPr>
+      <w:rPr>
+        <w:rFonts w:ascii="Symbol" w:hAnsi="Symbol" w:hint="default"/>
+      </w:rPr>
+    </w:lvl>
+    <w:lvl w:ilvl="4" w:tplc="08090003" w:tentative="1">
+      <w:start w:val="1"/>
+      <w:numFmt w:val="bullet"/>
+      <w:lvlText w:val="o"/>
+      <w:lvlJc w:val="left"/>
+      <w:pPr>
+        <w:ind w:left="3600" w:hanging="360"/>
+      </w:pPr>
+      <w:rPr>
+        <w:rFonts w:ascii="Courier New" w:hAnsi="Courier New" w:cs="Courier New" w:hint="default"/>
+      </w:rPr>
+    </w:lvl>
+    <w:lvl w:ilvl="5" w:tplc="08090005" w:tentative="1">
+      <w:start w:val="1"/>
+      <w:numFmt w:val="bullet"/>
+      <w:lvlText w:val=""/>
+      <w:lvlJc w:val="left"/>
+      <w:pPr>
+        <w:ind w:left="4320" w:hanging="360"/>
+      </w:pPr>
+      <w:rPr>
+        <w:rFonts w:ascii="Wingdings" w:hAnsi="Wingdings" w:hint="default"/>
+      </w:rPr>
+    </w:lvl>
+    <w:lvl w:ilvl="6" w:tplc="08090001" w:tentative="1">
+      <w:start w:val="1"/>
+      <w:numFmt w:val="bullet"/>
+      <w:lvlText w:val=""/>
+      <w:lvlJc w:val="left"/>
+      <w:pPr>
+        <w:ind w:left="5040" w:hanging="360"/>
+      </w:pPr>
+      <w:rPr>
+        <w:rFonts w:ascii="Symbol" w:hAnsi="Symbol" w:hint="default"/>
+      </w:rPr>
+    </w:lvl>
+    <w:lvl w:ilvl="7" w:tplc="08090003" w:tentative="1">
+      <w:start w:val="1"/>
+      <w:numFmt w:val="bullet"/>
+      <w:lvlText w:val="o"/>
+      <w:lvlJc w:val="left"/>
+      <w:pPr>
+        <w:ind w:left="5760" w:hanging="360"/>
+      </w:pPr>
+      <w:rPr>
+        <w:rFonts w:ascii="Courier New" w:hAnsi="Courier New" w:cs="Courier New" w:hint="default"/>
+      </w:rPr>
+    </w:lvl>
+    <w:lvl w:ilvl="8" w:tplc="08090005" w:tentative="1">
+      <w:start w:val="1"/>
+      <w:numFmt w:val="bullet"/>
+      <w:lvlText w:val=""/>
+      <w:lvlJc w:val="left"/>
+      <w:pPr>
+        <w:ind w:left="6480" w:hanging="360"/>
+      </w:pPr>
+      <w:rPr>
+        <w:rFonts w:ascii="Wingdings" w:hAnsi="Wingdings" w:hint="default"/>
+      </w:rPr>
+    </w:lvl>
+  </w:abstractNum>
+  <w:abstractNum w:abstractNumId="2" w15:restartNumberingAfterBreak="0">
     <w:nsid w:val="502D01AB"/>
     <w:multiLevelType w:val="multilevel"/>
     <w:tmpl w:val="74B6EA50"/>
@@ -675,7 +1575,120 @@
       </w:rPr>
     </w:lvl>
   </w:abstractNum>
-  <w:abstractNum w:abstractNumId="1" w15:restartNumberingAfterBreak="0">
+  <w:abstractNum w:abstractNumId="3" w15:restartNumberingAfterBreak="0">
+    <w:nsid w:val="580801DA"/>
+    <w:multiLevelType w:val="hybridMultilevel"/>
+    <w:tmpl w:val="5C4E870E"/>
+    <w:lvl w:ilvl="0" w:tplc="08090001">
+      <w:start w:val="1"/>
+      <w:numFmt w:val="bullet"/>
+      <w:lvlText w:val=""/>
+      <w:lvlJc w:val="left"/>
+      <w:pPr>
+        <w:ind w:left="720" w:hanging="360"/>
+      </w:pPr>
+      <w:rPr>
+        <w:rFonts w:ascii="Symbol" w:hAnsi="Symbol" w:hint="default"/>
+      </w:rPr>
+    </w:lvl>
+    <w:lvl w:ilvl="1" w:tplc="08090003" w:tentative="1">
+      <w:start w:val="1"/>
+      <w:numFmt w:val="bullet"/>
+      <w:lvlText w:val="o"/>
+      <w:lvlJc w:val="left"/>
+      <w:pPr>
+        <w:ind w:left="1440" w:hanging="360"/>
+      </w:pPr>
+      <w:rPr>
+        <w:rFonts w:ascii="Courier New" w:hAnsi="Courier New" w:cs="Courier New" w:hint="default"/>
+      </w:rPr>
+    </w:lvl>
+    <w:lvl w:ilvl="2" w:tplc="08090005" w:tentative="1">
+      <w:start w:val="1"/>
+      <w:numFmt w:val="bullet"/>
+      <w:lvlText w:val=""/>
+      <w:lvlJc w:val="left"/>
+      <w:pPr>
+        <w:ind w:left="2160" w:hanging="360"/>
+      </w:pPr>
+      <w:rPr>
+        <w:rFonts w:ascii="Wingdings" w:hAnsi="Wingdings" w:hint="default"/>
+      </w:rPr>
+    </w:lvl>
+    <w:lvl w:ilvl="3" w:tplc="08090001" w:tentative="1">
+      <w:start w:val="1"/>
+      <w:numFmt w:val="bullet"/>
+      <w:lvlText w:val=""/>
+      <w:lvlJc w:val="left"/>
+      <w:pPr>
+        <w:ind w:left="2880" w:hanging="360"/>
+      </w:pPr>
+      <w:rPr>
+        <w:rFonts w:ascii="Symbol" w:hAnsi="Symbol" w:hint="default"/>
+      </w:rPr>
+    </w:lvl>
+    <w:lvl w:ilvl="4" w:tplc="08090003" w:tentative="1">
+      <w:start w:val="1"/>
+      <w:numFmt w:val="bullet"/>
+      <w:lvlText w:val="o"/>
+      <w:lvlJc w:val="left"/>
+      <w:pPr>
+        <w:ind w:left="3600" w:hanging="360"/>
+      </w:pPr>
+      <w:rPr>
+        <w:rFonts w:ascii="Courier New" w:hAnsi="Courier New" w:cs="Courier New" w:hint="default"/>
+      </w:rPr>
+    </w:lvl>
+    <w:lvl w:ilvl="5" w:tplc="08090005" w:tentative="1">
+      <w:start w:val="1"/>
+      <w:numFmt w:val="bullet"/>
+      <w:lvlText w:val=""/>
+      <w:lvlJc w:val="left"/>
+      <w:pPr>
+        <w:ind w:left="4320" w:hanging="360"/>
+      </w:pPr>
+      <w:rPr>
+        <w:rFonts w:ascii="Wingdings" w:hAnsi="Wingdings" w:hint="default"/>
+      </w:rPr>
+    </w:lvl>
+    <w:lvl w:ilvl="6" w:tplc="08090001" w:tentative="1">
+      <w:start w:val="1"/>
+      <w:numFmt w:val="bullet"/>
+      <w:lvlText w:val=""/>
+      <w:lvlJc w:val="left"/>
+      <w:pPr>
+        <w:ind w:left="5040" w:hanging="360"/>
+      </w:pPr>
+      <w:rPr>
+        <w:rFonts w:ascii="Symbol" w:hAnsi="Symbol" w:hint="default"/>
+      </w:rPr>
+    </w:lvl>
+    <w:lvl w:ilvl="7" w:tplc="08090003" w:tentative="1">
+      <w:start w:val="1"/>
+      <w:numFmt w:val="bullet"/>
+      <w:lvlText w:val="o"/>
+      <w:lvlJc w:val="left"/>
+      <w:pPr>
+        <w:ind w:left="5760" w:hanging="360"/>
+      </w:pPr>
+      <w:rPr>
+        <w:rFonts w:ascii="Courier New" w:hAnsi="Courier New" w:cs="Courier New" w:hint="default"/>
+      </w:rPr>
+    </w:lvl>
+    <w:lvl w:ilvl="8" w:tplc="08090005" w:tentative="1">
+      <w:start w:val="1"/>
+      <w:numFmt w:val="bullet"/>
+      <w:lvlText w:val=""/>
+      <w:lvlJc w:val="left"/>
+      <w:pPr>
+        <w:ind w:left="6480" w:hanging="360"/>
+      </w:pPr>
+      <w:rPr>
+        <w:rFonts w:ascii="Wingdings" w:hAnsi="Wingdings" w:hint="default"/>
+      </w:rPr>
+    </w:lvl>
+  </w:abstractNum>
+  <w:abstractNum w:abstractNumId="4" w15:restartNumberingAfterBreak="0">
     <w:nsid w:val="76BB3EE0"/>
     <w:multiLevelType w:val="multilevel"/>
     <w:tmpl w:val="9F761E26"/>
@@ -825,9 +1838,18 @@
     </w:lvl>
   </w:abstractNum>
   <w:num w:numId="1" w16cid:durableId="247427007">
+    <w:abstractNumId w:val="4"/>
+  </w:num>
+  <w:num w:numId="2" w16cid:durableId="1659651812">
+    <w:abstractNumId w:val="2"/>
+  </w:num>
+  <w:num w:numId="3" w16cid:durableId="1216089520">
+    <w:abstractNumId w:val="3"/>
+  </w:num>
+  <w:num w:numId="4" w16cid:durableId="1267955928">
     <w:abstractNumId w:val="1"/>
   </w:num>
-  <w:num w:numId="2" w16cid:durableId="1659651812">
+  <w:num w:numId="5" w16cid:durableId="1961105443">
     <w:abstractNumId w:val="0"/>
   </w:num>
 </w:numbering>
@@ -1436,6 +2458,7 @@
   <w:style w:type="character" w:default="1" w:styleId="DefaultParagraphFont">
     <w:name w:val="Default Paragraph Font"/>
     <w:uiPriority w:val="1"/>
+    <w:semiHidden/>
     <w:unhideWhenUsed/>
   </w:style>
   <w:style w:type="table" w:default="1" w:styleId="TableNormal">

</xml_diff>